<commit_message>
update ebook library paths
</commit_message>
<xml_diff>
--- a/documents/دليل api نظام المكتبة الفرعي لتطبيق دعم المكفوفين.docx
+++ b/documents/دليل api نظام المكتبة الفرعي لتطبيق دعم المكفوفين.docx
@@ -21,7 +21,39 @@
           <w:szCs w:val="28"/>
           <w:lang w:bidi="ar-SY"/>
         </w:rPr>
-        <w:t>Blind Support System API documentation</w:t>
+        <w:t>Blind Support System</w:t>
+      </w:r>
+    </w:p>
+    <w:p>
+      <w:pPr>
+        <w:jc w:val="center"/>
+        <w:rPr>
+          <w:b/>
+          <w:bCs/>
+          <w:sz w:val="28"/>
+          <w:szCs w:val="28"/>
+          <w:lang w:bidi="ar-SY"/>
+        </w:rPr>
+      </w:pPr>
+      <w:r>
+        <w:rPr>
+          <w:b/>
+          <w:bCs/>
+          <w:sz w:val="28"/>
+          <w:szCs w:val="28"/>
+          <w:lang w:bidi="ar-SY"/>
+        </w:rPr>
+        <w:t>Vocal ebook Library</w:t>
+      </w:r>
+      <w:r>
+        <w:rPr>
+          <w:b/>
+          <w:bCs/>
+          <w:sz w:val="28"/>
+          <w:szCs w:val="28"/>
+          <w:lang w:bidi="ar-SY"/>
+        </w:rPr>
+        <w:t xml:space="preserve"> API documentation</w:t>
       </w:r>
     </w:p>
     <w:p>
@@ -1418,6 +1450,7 @@
                 <w:lang w:bidi="ar-SY"/>
               </w:rPr>
             </w:pPr>
+            <w:bookmarkStart w:id="0" w:name="_GoBack" w:colFirst="0" w:colLast="0"/>
             <w:r>
               <w:rPr>
                 <w:rFonts w:hint="cs"/>
@@ -1485,6 +1518,7 @@
           </w:p>
         </w:tc>
       </w:tr>
+      <w:bookmarkEnd w:id="0"/>
       <w:tr>
         <w:trPr>
           <w:trHeight w:val="271"/>
@@ -4581,8 +4615,6 @@
           <w:lang w:bidi="ar-SY"/>
         </w:rPr>
       </w:pPr>
-      <w:bookmarkStart w:id="0" w:name="_GoBack"/>
-      <w:bookmarkEnd w:id="0"/>
     </w:p>
     <w:sectPr>
       <w:pgSz w:w="11906" w:h="16838"/>

</xml_diff>